<commit_message>
Update Penutup dan Daftar Pustaka
</commit_message>
<xml_diff>
--- a/Laporan IMK.docx
+++ b/Laporan IMK.docx
@@ -536,16 +536,10 @@
           <w:sz w:val="28"/>
           <w:szCs w:val="24"/>
         </w:rPr>
-        <w:sectPr>
-          <w:footerReference w:type="default" r:id="rId9"/>
-          <w:pgSz w:w="11906" w:h="16838"/>
-          <w:pgMar w:top="2268" w:right="1701" w:bottom="1701" w:left="2268" w:header="709" w:footer="709" w:gutter="0"/>
-          <w:pgNumType w:fmt="upperRoman"/>
-          <w:cols w:space="708"/>
-          <w:titlePg/>
-          <w:docGrid w:linePitch="360"/>
-        </w:sectPr>
-      </w:pPr>
+      </w:pPr>
+      <w:r>
+        <w:br w:type="page"/>
+      </w:r>
     </w:p>
     <w:bookmarkStart w:id="0" w:name="_Toc534373366" w:displacedByCustomXml="next"/>
     <w:sdt>
@@ -4111,8 +4105,6 @@
         </w:rPr>
         <w:t xml:space="preserve"> </w:t>
       </w:r>
-      <w:bookmarkStart w:id="14" w:name="_GoBack"/>
-      <w:bookmarkEnd w:id="14"/>
       <w:r>
         <w:rPr>
           <w:rFonts w:ascii="Times New Roman" w:hAnsi="Times New Roman" w:cs="Times New Roman"/>
@@ -4126,7 +4118,7 @@
       <w:pPr>
         <w:pStyle w:val="Heading2"/>
       </w:pPr>
-      <w:bookmarkStart w:id="15" w:name="_Toc534373380"/>
+      <w:bookmarkStart w:id="14" w:name="_Toc534373380"/>
       <w:r>
         <w:lastRenderedPageBreak/>
         <w:t xml:space="preserve">2.4 </w:t>
@@ -4134,7 +4126,7 @@
       <w:r>
         <w:t>Perancangan Struktur Menu</w:t>
       </w:r>
-      <w:bookmarkEnd w:id="15"/>
+      <w:bookmarkEnd w:id="14"/>
     </w:p>
     <w:p>
       <w:pPr>
@@ -4219,7 +4211,7 @@
                     </pic:cNvPicPr>
                   </pic:nvPicPr>
                   <pic:blipFill>
-                    <a:blip r:embed="rId10" cstate="print">
+                    <a:blip r:embed="rId9" cstate="print">
                       <a:extLst>
                         <a:ext uri="{28A0092B-C50C-407E-A947-70E740481C1C}">
                           <a14:useLocalDpi xmlns:a14="http://schemas.microsoft.com/office/drawing/2010/main" val="0"/>
@@ -4353,7 +4345,7 @@
                     </pic:cNvPicPr>
                   </pic:nvPicPr>
                   <pic:blipFill>
-                    <a:blip r:embed="rId11">
+                    <a:blip r:embed="rId10">
                       <a:extLst>
                         <a:ext uri="{28A0092B-C50C-407E-A947-70E740481C1C}">
                           <a14:useLocalDpi xmlns:a14="http://schemas.microsoft.com/office/drawing/2010/main" val="0"/>
@@ -4601,7 +4593,7 @@
                     </pic:cNvPicPr>
                   </pic:nvPicPr>
                   <pic:blipFill>
-                    <a:blip r:embed="rId12" cstate="print">
+                    <a:blip r:embed="rId11" cstate="print">
                       <a:extLst>
                         <a:ext uri="{28A0092B-C50C-407E-A947-70E740481C1C}">
                           <a14:useLocalDpi xmlns:a14="http://schemas.microsoft.com/office/drawing/2010/main" val="0"/>
@@ -4655,10 +4647,21 @@
       <w:pPr>
         <w:pStyle w:val="Heading2"/>
       </w:pPr>
-      <w:bookmarkStart w:id="16" w:name="_Toc534373381"/>
+      <w:bookmarkStart w:id="15" w:name="_Toc534373381"/>
       <w:r>
         <w:t>2.5 Perancangan Form Tampilan</w:t>
       </w:r>
+      <w:bookmarkEnd w:id="15"/>
+    </w:p>
+    <w:p/>
+    <w:p>
+      <w:pPr>
+        <w:pStyle w:val="Heading2"/>
+      </w:pPr>
+      <w:bookmarkStart w:id="16" w:name="_Toc534373382"/>
+      <w:r>
+        <w:t>2.6 Perancangan Pesan kesalahan</w:t>
+      </w:r>
       <w:bookmarkEnd w:id="16"/>
     </w:p>
     <w:p/>
@@ -4666,22 +4669,11 @@
       <w:pPr>
         <w:pStyle w:val="Heading2"/>
       </w:pPr>
-      <w:bookmarkStart w:id="17" w:name="_Toc534373382"/>
-      <w:r>
-        <w:t>2.6 Perancangan Pesan kesalahan</w:t>
+      <w:bookmarkStart w:id="17" w:name="_Toc534373383"/>
+      <w:r>
+        <w:t>2.7 Jaringan Semantik</w:t>
       </w:r>
       <w:bookmarkEnd w:id="17"/>
-    </w:p>
-    <w:p/>
-    <w:p>
-      <w:pPr>
-        <w:pStyle w:val="Heading2"/>
-      </w:pPr>
-      <w:bookmarkStart w:id="18" w:name="_Toc534373383"/>
-      <w:r>
-        <w:t>2.7 Jaringan Semantik</w:t>
-      </w:r>
-      <w:bookmarkEnd w:id="18"/>
     </w:p>
     <w:p>
       <w:r>
@@ -4693,7 +4685,7 @@
         <w:pStyle w:val="Heading1"/>
         <w:jc w:val="center"/>
       </w:pPr>
-      <w:bookmarkStart w:id="19" w:name="_Toc534373384"/>
+      <w:bookmarkStart w:id="18" w:name="_Toc534373384"/>
       <w:r>
         <w:lastRenderedPageBreak/>
         <w:t xml:space="preserve">BAB </w:t>
@@ -4705,7 +4697,7 @@
         <w:br/>
         <w:t>PENUTUP</w:t>
       </w:r>
-      <w:bookmarkEnd w:id="19"/>
+      <w:bookmarkEnd w:id="18"/>
     </w:p>
     <w:p>
       <w:pPr>
@@ -4965,83 +4957,6 @@
     </w:p>
     <w:p>
       <w:pPr>
-        <w:pStyle w:val="Default"/>
-        <w:numPr>
-          <w:ilvl w:val="0"/>
-          <w:numId w:val="12"/>
-        </w:numPr>
-        <w:spacing w:line="360" w:lineRule="auto"/>
-        <w:jc w:val="both"/>
-      </w:pPr>
-      <w:r>
-        <w:t>Sistem Informasi</w:t>
-      </w:r>
-      <w:r>
-        <w:t xml:space="preserve"> </w:t>
-      </w:r>
-      <w:r>
-        <w:t>Pengelola Kamar Kos</w:t>
-      </w:r>
-      <w:r>
-        <w:rPr>
-          <w:i/>
-          <w:iCs/>
-        </w:rPr>
-        <w:t xml:space="preserve"> </w:t>
-      </w:r>
-      <w:r>
-        <w:rPr>
-          <w:i/>
-          <w:iCs/>
-        </w:rPr>
-        <w:t xml:space="preserve">website </w:t>
-      </w:r>
-      <w:r>
-        <w:t xml:space="preserve">telah menyediakan informasi dan ketersediaan kamar kost bagi para pencari kost, dengan </w:t>
-      </w:r>
-      <w:r>
-        <w:rPr>
-          <w:i/>
-          <w:iCs/>
-        </w:rPr>
-        <w:t xml:space="preserve">mempublish </w:t>
-      </w:r>
-      <w:r>
-        <w:t xml:space="preserve">beberapa informasi yang berkaitan dengan rumah kost “Hero” pada menu utama </w:t>
-      </w:r>
-      <w:r>
-        <w:rPr>
-          <w:i/>
-          <w:iCs/>
-        </w:rPr>
-        <w:t>website</w:t>
-      </w:r>
-      <w:r>
-        <w:t xml:space="preserve">, yaitu </w:t>
-      </w:r>
-      <w:r>
-        <w:rPr>
-          <w:i/>
-          <w:iCs/>
-        </w:rPr>
-        <w:t xml:space="preserve">home, rooms and facilities, booking online, about us, gallery, </w:t>
-      </w:r>
-      <w:r>
-        <w:t xml:space="preserve">dan </w:t>
-      </w:r>
-      <w:r>
-        <w:rPr>
-          <w:i/>
-          <w:iCs/>
-        </w:rPr>
-        <w:t>contact us</w:t>
-      </w:r>
-      <w:r>
-        <w:t xml:space="preserve">. </w:t>
-      </w:r>
-    </w:p>
-    <w:p>
-      <w:pPr>
         <w:spacing w:line="360" w:lineRule="auto"/>
         <w:ind w:left="360"/>
         <w:jc w:val="both"/>
@@ -5058,37 +4973,35 @@
         <w:br w:type="page"/>
       </w:r>
     </w:p>
-    <w:bookmarkStart w:id="20" w:name="_Toc534373385" w:displacedByCustomXml="next"/>
+    <w:bookmarkStart w:id="19" w:name="_Toc534373385" w:displacedByCustomXml="next"/>
     <w:sdt>
       <w:sdtPr>
-        <w:id w:val="-573587230"/>
-        <w:bibliography/>
-      </w:sdtPr>
-      <w:sdtEndPr>
         <w:rPr>
           <w:rFonts w:asciiTheme="minorHAnsi" w:eastAsiaTheme="minorHAnsi" w:hAnsiTheme="minorHAnsi" w:cstheme="minorBidi"/>
           <w:b w:val="0"/>
           <w:sz w:val="22"/>
           <w:szCs w:val="22"/>
         </w:rPr>
-      </w:sdtEndPr>
+        <w:id w:val="-573587230"/>
+        <w:bibliography/>
+      </w:sdtPr>
+      <w:sdtEndPr/>
       <w:sdtContent>
         <w:sdt>
           <w:sdtPr>
+            <w:rPr>
+              <w:rFonts w:asciiTheme="minorHAnsi" w:eastAsiaTheme="minorHAnsi" w:hAnsiTheme="minorHAnsi" w:cstheme="minorBidi"/>
+              <w:b w:val="0"/>
+              <w:sz w:val="22"/>
+              <w:szCs w:val="22"/>
+            </w:rPr>
             <w:id w:val="-757588914"/>
             <w:docPartObj>
               <w:docPartGallery w:val="Bibliographies"/>
               <w:docPartUnique/>
             </w:docPartObj>
           </w:sdtPr>
-          <w:sdtEndPr>
-            <w:rPr>
-              <w:rFonts w:asciiTheme="minorHAnsi" w:eastAsiaTheme="minorHAnsi" w:hAnsiTheme="minorHAnsi" w:cstheme="minorBidi"/>
-              <w:b w:val="0"/>
-              <w:sz w:val="22"/>
-              <w:szCs w:val="22"/>
-            </w:rPr>
-          </w:sdtEndPr>
+          <w:sdtEndPr/>
           <w:sdtContent>
             <w:p>
               <w:pPr>
@@ -5104,7 +5017,7 @@
                 </w:rPr>
                 <w:t>DAFTAR PUSTAKA</w:t>
               </w:r>
-              <w:bookmarkEnd w:id="20"/>
+              <w:bookmarkEnd w:id="19"/>
             </w:p>
             <w:p>
               <w:pPr>
@@ -5112,22 +5025,25 @@
                   <w:lang w:val="en-US"/>
                 </w:rPr>
               </w:pPr>
+              <w:r>
+                <w:rPr>
+                  <w:lang w:val="en-US"/>
+                </w:rPr>
+                <w:tab/>
+              </w:r>
             </w:p>
             <w:sdt>
               <w:sdtPr>
                 <w:id w:val="111145805"/>
                 <w:bibliography/>
               </w:sdtPr>
+              <w:sdtEndPr/>
               <w:sdtContent>
                 <w:p>
                   <w:pPr>
-                    <w:pStyle w:val="Bibliography"/>
-                    <w:ind w:left="720" w:hanging="720"/>
                     <w:jc w:val="both"/>
                     <w:rPr>
                       <w:noProof/>
-                      <w:sz w:val="24"/>
-                      <w:szCs w:val="24"/>
                     </w:rPr>
                   </w:pPr>
                   <w:r>
@@ -5139,87 +5055,187 @@
                   <w:r>
                     <w:fldChar w:fldCharType="separate"/>
                   </w:r>
-                  <w:r>
-                    <w:rPr>
-                      <w:noProof/>
-                    </w:rPr>
-                    <w:t xml:space="preserve">Fatkhudin, A. (2013, March 23). </w:t>
-                  </w:r>
-                  <w:r>
-                    <w:rPr>
-                      <w:i/>
-                      <w:iCs/>
-                      <w:noProof/>
-                    </w:rPr>
-                    <w:t>SISTEM INFORMASI PEMESANAN RUMAH KOST DI KOTA PEKALONGAN BERBASIS WEBSITE SISTEM INFORMASI PEMESANAN RUMAH KOST DI KOTA PEKALONGAN BERBASIS WEBSITE</w:t>
-                  </w:r>
-                  <w:r>
-                    <w:rPr>
-                      <w:noProof/>
-                    </w:rPr>
-                    <w:t>. Dipetik January 03, 2019, dari http://www.academia.edu: http://www.academia.edu/20423174/SISTEM_INFORMASI_PEMESANAN_RUMAH_KOST_DI_KOTA_PEKALONGAN_BERBASIS_WEBSITE_SISTEM_INFORMASI_PEMESANAN_RUMAH_KOST_DI_KOTA_PEKALONGAN_BERBASIS_WEBSITE</w:t>
-                  </w:r>
                 </w:p>
+                <w:tbl>
+                  <w:tblPr>
+                    <w:tblW w:w="5000" w:type="pct"/>
+                    <w:tblCellSpacing w:w="15" w:type="dxa"/>
+                    <w:tblCellMar>
+                      <w:top w:w="15" w:type="dxa"/>
+                      <w:left w:w="15" w:type="dxa"/>
+                      <w:bottom w:w="15" w:type="dxa"/>
+                      <w:right w:w="15" w:type="dxa"/>
+                    </w:tblCellMar>
+                    <w:tblLook w:val="04A0" w:firstRow="1" w:lastRow="0" w:firstColumn="1" w:lastColumn="0" w:noHBand="0" w:noVBand="1"/>
+                  </w:tblPr>
+                  <w:tblGrid>
+                    <w:gridCol w:w="166"/>
+                    <w:gridCol w:w="7771"/>
+                  </w:tblGrid>
+                  <w:tr>
+                    <w:trPr>
+                      <w:divId w:val="1695424359"/>
+                      <w:tblCellSpacing w:w="15" w:type="dxa"/>
+                    </w:trPr>
+                    <w:tc>
+                      <w:tcPr>
+                        <w:tcW w:w="50" w:type="pct"/>
+                        <w:hideMark/>
+                      </w:tcPr>
+                      <w:p>
+                        <w:pPr>
+                          <w:pStyle w:val="Bibliography"/>
+                          <w:rPr>
+                            <w:noProof/>
+                            <w:sz w:val="24"/>
+                            <w:szCs w:val="24"/>
+                            <w:lang w:val="en-US"/>
+                          </w:rPr>
+                        </w:pPr>
+                        <w:r>
+                          <w:rPr>
+                            <w:noProof/>
+                            <w:lang w:val="en-US"/>
+                          </w:rPr>
+                          <w:t xml:space="preserve">[1] </w:t>
+                        </w:r>
+                      </w:p>
+                    </w:tc>
+                    <w:tc>
+                      <w:tcPr>
+                        <w:tcW w:w="0" w:type="auto"/>
+                        <w:hideMark/>
+                      </w:tcPr>
+                      <w:p>
+                        <w:pPr>
+                          <w:pStyle w:val="Bibliography"/>
+                          <w:rPr>
+                            <w:noProof/>
+                            <w:lang w:val="en-US"/>
+                          </w:rPr>
+                        </w:pPr>
+                        <w:r>
+                          <w:rPr>
+                            <w:noProof/>
+                            <w:lang w:val="en-US"/>
+                          </w:rPr>
+                          <w:t>I. F. Riadiana, "SISTEM INFORMASI RUMAH KOST BERBASIS WEBSITE STUDI KASUS PADA RUMAH KOST “HERO” YOGYAKARTA," 3 January 2019. [Online]. Available: https://repository.widyatama.ac.id/xmlui/handle/123456789/3285.</w:t>
+                        </w:r>
+                      </w:p>
+                    </w:tc>
+                  </w:tr>
+                  <w:tr>
+                    <w:trPr>
+                      <w:divId w:val="1695424359"/>
+                      <w:tblCellSpacing w:w="15" w:type="dxa"/>
+                    </w:trPr>
+                    <w:tc>
+                      <w:tcPr>
+                        <w:tcW w:w="50" w:type="pct"/>
+                        <w:hideMark/>
+                      </w:tcPr>
+                      <w:p>
+                        <w:pPr>
+                          <w:pStyle w:val="Bibliography"/>
+                          <w:rPr>
+                            <w:noProof/>
+                            <w:lang w:val="en-US"/>
+                          </w:rPr>
+                        </w:pPr>
+                        <w:r>
+                          <w:rPr>
+                            <w:noProof/>
+                            <w:lang w:val="en-US"/>
+                          </w:rPr>
+                          <w:t xml:space="preserve">[2] </w:t>
+                        </w:r>
+                      </w:p>
+                    </w:tc>
+                    <w:tc>
+                      <w:tcPr>
+                        <w:tcW w:w="0" w:type="auto"/>
+                        <w:hideMark/>
+                      </w:tcPr>
+                      <w:p>
+                        <w:pPr>
+                          <w:pStyle w:val="Bibliography"/>
+                          <w:rPr>
+                            <w:noProof/>
+                            <w:lang w:val="en-US"/>
+                          </w:rPr>
+                        </w:pPr>
+                        <w:r>
+                          <w:rPr>
+                            <w:noProof/>
+                            <w:lang w:val="en-US"/>
+                          </w:rPr>
+                          <w:t>B. Kresna, "laporan proposal penelitian," 3 January 2019. [Online]. Available: http://tugaskuliahkresna.blogspot.com/2013/03/laporan-proposal-penelitian.html.</w:t>
+                        </w:r>
+                      </w:p>
+                    </w:tc>
+                  </w:tr>
+                  <w:tr>
+                    <w:trPr>
+                      <w:divId w:val="1695424359"/>
+                      <w:tblCellSpacing w:w="15" w:type="dxa"/>
+                    </w:trPr>
+                    <w:tc>
+                      <w:tcPr>
+                        <w:tcW w:w="50" w:type="pct"/>
+                        <w:hideMark/>
+                      </w:tcPr>
+                      <w:p>
+                        <w:pPr>
+                          <w:pStyle w:val="Bibliography"/>
+                          <w:rPr>
+                            <w:noProof/>
+                            <w:lang w:val="en-US"/>
+                          </w:rPr>
+                        </w:pPr>
+                        <w:r>
+                          <w:rPr>
+                            <w:noProof/>
+                            <w:lang w:val="en-US"/>
+                          </w:rPr>
+                          <w:t xml:space="preserve">[3] </w:t>
+                        </w:r>
+                      </w:p>
+                    </w:tc>
+                    <w:tc>
+                      <w:tcPr>
+                        <w:tcW w:w="0" w:type="auto"/>
+                        <w:hideMark/>
+                      </w:tcPr>
+                      <w:p>
+                        <w:pPr>
+                          <w:pStyle w:val="Bibliography"/>
+                          <w:rPr>
+                            <w:noProof/>
+                            <w:lang w:val="en-US"/>
+                          </w:rPr>
+                        </w:pPr>
+                        <w:r>
+                          <w:rPr>
+                            <w:noProof/>
+                            <w:lang w:val="en-US"/>
+                          </w:rPr>
+                          <w:t>A. Fatkhudin, "SISTEM INFORMASI PEMESANAN RUMAH KOST DI KOTA PEKALONGAN BERBASIS WEBSITE SISTEM INFORMASI PEMESANAN RUMAH KOST DI KOTA PEKALONGAN BERBASIS WEBSITE," 23 March 2013. [Online]. Available: http://www.academia.edu/20423174/SISTEM_INFORMASI_PEMESANAN_RUMAH_KOST_DI_KOTA_PEKALONGAN_BERBASIS_WEBSITE_SISTEM_INFORMASI_PEMESANAN_RUMAH_KOST_DI_KOTA_PEKALONGAN_BERBASIS_WEBSITE. [Accessed 03 January 2019].</w:t>
+                        </w:r>
+                      </w:p>
+                    </w:tc>
+                  </w:tr>
+                </w:tbl>
                 <w:p>
                   <w:pPr>
-                    <w:pStyle w:val="Bibliography"/>
-                    <w:ind w:left="720" w:hanging="720"/>
-                    <w:jc w:val="both"/>
+                    <w:divId w:val="1695424359"/>
                     <w:rPr>
+                      <w:rFonts w:eastAsia="Times New Roman"/>
                       <w:noProof/>
                     </w:rPr>
                   </w:pPr>
-                  <w:r>
-                    <w:rPr>
-                      <w:noProof/>
-                    </w:rPr>
-                    <w:t xml:space="preserve">Kresna, B. (2019, January 3). </w:t>
-                  </w:r>
-                  <w:r>
-                    <w:rPr>
-                      <w:i/>
-                      <w:iCs/>
-                      <w:noProof/>
-                    </w:rPr>
-                    <w:t>laporan proposal penelitian</w:t>
-                  </w:r>
-                  <w:r>
-                    <w:rPr>
-                      <w:noProof/>
-                    </w:rPr>
-                    <w:t>. Diambil kembali dari http://tugaskuliahkresna.blogspot.com: http://tugaskuliahkresna.blogspot.com/2013/03/laporan-proposal-penelitian.html</w:t>
-                  </w:r>
                 </w:p>
-                <w:p>
-                  <w:pPr>
-                    <w:pStyle w:val="Bibliography"/>
-                    <w:ind w:left="720" w:hanging="720"/>
-                    <w:jc w:val="both"/>
-                    <w:rPr>
-                      <w:noProof/>
-                    </w:rPr>
-                  </w:pPr>
-                  <w:r>
-                    <w:rPr>
-                      <w:noProof/>
-                    </w:rPr>
-                    <w:t xml:space="preserve">Riadiana, I. F. (2019, January 3). </w:t>
-                  </w:r>
-                  <w:r>
-                    <w:rPr>
-                      <w:i/>
-                      <w:iCs/>
-                      <w:noProof/>
-                    </w:rPr>
-                    <w:t>SISTEM INFORMASI RUMAH KOST BERBASIS WEBSITE STUDI KASUS PADA RUMAH KOST “HERO” YOGYAKARTA</w:t>
-                  </w:r>
-                  <w:r>
-                    <w:rPr>
-                      <w:noProof/>
-                    </w:rPr>
-                    <w:t>. Diambil kembali dari https://repository.widyatama.ac.id: https://repository.widyatama.ac.id/xmlui/handle/123456789/3285</w:t>
-                  </w:r>
-                </w:p>
+                <w:bookmarkStart w:id="20" w:name="_GoBack"/>
+                <w:bookmarkEnd w:id="20"/>
                 <w:p>
                   <w:pPr>
                     <w:jc w:val="both"/>
@@ -5375,41 +5391,9 @@
           <w:rFonts w:ascii="Times New Roman" w:hAnsi="Times New Roman" w:cs="Times New Roman"/>
           <w:sz w:val="24"/>
           <w:szCs w:val="24"/>
-          <w:lang w:val="en-US"/>
-        </w:rPr>
-        <w:t xml:space="preserve"> </w:t>
-      </w:r>
-      <w:proofErr w:type="spellStart"/>
-      <w:r>
-        <w:rPr>
-          <w:rFonts w:ascii="Times New Roman" w:hAnsi="Times New Roman" w:cs="Times New Roman"/>
-          <w:sz w:val="24"/>
-          <w:szCs w:val="24"/>
-          <w:lang w:val="en-US"/>
-        </w:rPr>
-        <w:t>kerjinan</w:t>
-      </w:r>
-      <w:proofErr w:type="spellEnd"/>
-      <w:r>
-        <w:rPr>
-          <w:rFonts w:ascii="Times New Roman" w:hAnsi="Times New Roman" w:cs="Times New Roman"/>
-          <w:sz w:val="24"/>
-          <w:szCs w:val="24"/>
-          <w:lang w:val="en-US"/>
-        </w:rPr>
-        <w:t xml:space="preserve"> </w:t>
-      </w:r>
-      <w:proofErr w:type="spellStart"/>
-      <w:r>
-        <w:rPr>
-          <w:rFonts w:ascii="Times New Roman" w:hAnsi="Times New Roman" w:cs="Times New Roman"/>
-          <w:sz w:val="24"/>
-          <w:szCs w:val="24"/>
-          <w:lang w:val="en-US"/>
-        </w:rPr>
-        <w:t>Tangan</w:t>
-      </w:r>
-      <w:proofErr w:type="spellEnd"/>
+        </w:rPr>
+        <w:t xml:space="preserve"> Buku Pop Up</w:t>
+      </w:r>
       <w:r>
         <w:rPr>
           <w:rFonts w:ascii="Times New Roman" w:hAnsi="Times New Roman" w:cs="Times New Roman"/>
@@ -5897,41 +5881,9 @@
           <w:rFonts w:ascii="Times New Roman" w:hAnsi="Times New Roman" w:cs="Times New Roman"/>
           <w:sz w:val="24"/>
           <w:szCs w:val="24"/>
-          <w:lang w:val="en-US"/>
-        </w:rPr>
-        <w:t xml:space="preserve"> </w:t>
-      </w:r>
-      <w:proofErr w:type="spellStart"/>
-      <w:r>
-        <w:rPr>
-          <w:rFonts w:ascii="Times New Roman" w:hAnsi="Times New Roman" w:cs="Times New Roman"/>
-          <w:sz w:val="24"/>
-          <w:szCs w:val="24"/>
-          <w:lang w:val="en-US"/>
-        </w:rPr>
-        <w:t>kerajinan</w:t>
-      </w:r>
-      <w:proofErr w:type="spellEnd"/>
-      <w:r>
-        <w:rPr>
-          <w:rFonts w:ascii="Times New Roman" w:hAnsi="Times New Roman" w:cs="Times New Roman"/>
-          <w:sz w:val="24"/>
-          <w:szCs w:val="24"/>
-          <w:lang w:val="en-US"/>
-        </w:rPr>
-        <w:t xml:space="preserve"> </w:t>
-      </w:r>
-      <w:proofErr w:type="spellStart"/>
-      <w:r>
-        <w:rPr>
-          <w:rFonts w:ascii="Times New Roman" w:hAnsi="Times New Roman" w:cs="Times New Roman"/>
-          <w:sz w:val="24"/>
-          <w:szCs w:val="24"/>
-          <w:lang w:val="en-US"/>
-        </w:rPr>
-        <w:t>tangan</w:t>
-      </w:r>
-      <w:proofErr w:type="spellEnd"/>
+        </w:rPr>
+        <w:t xml:space="preserve"> Buku Pop Up</w:t>
+      </w:r>
       <w:r>
         <w:rPr>
           <w:rFonts w:ascii="Times New Roman" w:hAnsi="Times New Roman" w:cs="Times New Roman"/>
@@ -6198,41 +6150,9 @@
           <w:rFonts w:ascii="Times New Roman" w:hAnsi="Times New Roman" w:cs="Times New Roman"/>
           <w:sz w:val="24"/>
           <w:szCs w:val="24"/>
-          <w:lang w:val="en-US"/>
-        </w:rPr>
-        <w:t xml:space="preserve"> </w:t>
-      </w:r>
-      <w:proofErr w:type="spellStart"/>
-      <w:r>
-        <w:rPr>
-          <w:rFonts w:ascii="Times New Roman" w:hAnsi="Times New Roman" w:cs="Times New Roman"/>
-          <w:sz w:val="24"/>
-          <w:szCs w:val="24"/>
-          <w:lang w:val="en-US"/>
-        </w:rPr>
-        <w:t>Kerajinan</w:t>
-      </w:r>
-      <w:proofErr w:type="spellEnd"/>
-      <w:r>
-        <w:rPr>
-          <w:rFonts w:ascii="Times New Roman" w:hAnsi="Times New Roman" w:cs="Times New Roman"/>
-          <w:sz w:val="24"/>
-          <w:szCs w:val="24"/>
-          <w:lang w:val="en-US"/>
-        </w:rPr>
-        <w:t xml:space="preserve"> </w:t>
-      </w:r>
-      <w:proofErr w:type="spellStart"/>
-      <w:r>
-        <w:rPr>
-          <w:rFonts w:ascii="Times New Roman" w:hAnsi="Times New Roman" w:cs="Times New Roman"/>
-          <w:sz w:val="24"/>
-          <w:szCs w:val="24"/>
-          <w:lang w:val="en-US"/>
-        </w:rPr>
-        <w:t>tangan</w:t>
-      </w:r>
-      <w:proofErr w:type="spellEnd"/>
+        </w:rPr>
+        <w:t xml:space="preserve"> Buku Pop Up</w:t>
+      </w:r>
       <w:r>
         <w:rPr>
           <w:rFonts w:ascii="Times New Roman" w:hAnsi="Times New Roman" w:cs="Times New Roman"/>
@@ -6467,41 +6387,9 @@
           <w:rFonts w:ascii="Times New Roman" w:hAnsi="Times New Roman" w:cs="Times New Roman"/>
           <w:sz w:val="24"/>
           <w:szCs w:val="24"/>
-          <w:lang w:val="en-US"/>
-        </w:rPr>
-        <w:t xml:space="preserve"> </w:t>
-      </w:r>
-      <w:proofErr w:type="spellStart"/>
-      <w:r>
-        <w:rPr>
-          <w:rFonts w:ascii="Times New Roman" w:hAnsi="Times New Roman" w:cs="Times New Roman"/>
-          <w:sz w:val="24"/>
-          <w:szCs w:val="24"/>
-          <w:lang w:val="en-US"/>
-        </w:rPr>
-        <w:t>Kerajinan</w:t>
-      </w:r>
-      <w:proofErr w:type="spellEnd"/>
-      <w:r>
-        <w:rPr>
-          <w:rFonts w:ascii="Times New Roman" w:hAnsi="Times New Roman" w:cs="Times New Roman"/>
-          <w:sz w:val="24"/>
-          <w:szCs w:val="24"/>
-          <w:lang w:val="en-US"/>
-        </w:rPr>
-        <w:t xml:space="preserve"> </w:t>
-      </w:r>
-      <w:proofErr w:type="spellStart"/>
-      <w:r>
-        <w:rPr>
-          <w:rFonts w:ascii="Times New Roman" w:hAnsi="Times New Roman" w:cs="Times New Roman"/>
-          <w:sz w:val="24"/>
-          <w:szCs w:val="24"/>
-          <w:lang w:val="en-US"/>
-        </w:rPr>
-        <w:t>Tangan</w:t>
-      </w:r>
-      <w:proofErr w:type="spellEnd"/>
+        </w:rPr>
+        <w:t xml:space="preserve"> Buku Pop Up</w:t>
+      </w:r>
       <w:r>
         <w:rPr>
           <w:rFonts w:ascii="Times New Roman" w:hAnsi="Times New Roman" w:cs="Times New Roman"/>
@@ -6603,59 +6491,6 @@
     </w:p>
   </w:endnote>
 </w:endnotes>
-</file>
-
-<file path=word/footer1.xml><?xml version="1.0" encoding="utf-8"?>
-<w:ftr xmlns:wpc="http://schemas.microsoft.com/office/word/2010/wordprocessingCanvas" xmlns:cx="http://schemas.microsoft.com/office/drawing/2014/chartex" xmlns:cx1="http://schemas.microsoft.com/office/drawing/2015/9/8/chartex" xmlns:cx2="http://schemas.microsoft.com/office/drawing/2015/10/21/chartex" xmlns:cx3="http://schemas.microsoft.com/office/drawing/2016/5/9/chartex" xmlns:cx4="http://schemas.microsoft.com/office/drawing/2016/5/10/chartex" xmlns:cx5="http://schemas.microsoft.com/office/drawing/2016/5/11/chartex" xmlns:cx6="http://schemas.microsoft.com/office/drawing/2016/5/12/chartex" xmlns:cx7="http://schemas.microsoft.com/office/drawing/2016/5/13/chartex" xmlns:cx8="http://schemas.microsoft.com/office/drawing/2016/5/14/chartex" xmlns:mc="http://schemas.openxmlformats.org/markup-compatibility/2006" xmlns:aink="http://schemas.microsoft.com/office/drawing/2016/ink" xmlns:am3d="http://schemas.microsoft.com/office/drawing/2017/model3d" xmlns:o="urn:schemas-microsoft-com:office:office" xmlns:r="http://schemas.openxmlformats.org/officeDocument/2006/relationships" xmlns:m="http://schemas.openxmlformats.org/officeDocument/2006/math" xmlns:v="urn:schemas-microsoft-com:vml" xmlns:wp14="http://schemas.microsoft.com/office/word/2010/wordprocessingDrawing" xmlns:wp="http://schemas.openxmlformats.org/drawingml/2006/wordprocessingDrawing" xmlns:w10="urn:schemas-microsoft-com:office:word" xmlns:w="http://schemas.openxmlformats.org/wordprocessingml/2006/main" xmlns:w14="http://schemas.microsoft.com/office/word/2010/wordml" xmlns:w15="http://schemas.microsoft.com/office/word/2012/wordml" xmlns:w16cid="http://schemas.microsoft.com/office/word/2016/wordml/cid" xmlns:w16se="http://schemas.microsoft.com/office/word/2015/wordml/symex" xmlns:wpg="http://schemas.microsoft.com/office/word/2010/wordprocessingGroup" xmlns:wpi="http://schemas.microsoft.com/office/word/2010/wordprocessingInk" xmlns:wne="http://schemas.microsoft.com/office/word/2006/wordml" xmlns:wps="http://schemas.microsoft.com/office/word/2010/wordprocessingShape" mc:Ignorable="w14 w15 w16se w16cid wp14">
-  <w:sdt>
-    <w:sdtPr>
-      <w:id w:val="-791897260"/>
-      <w:docPartObj>
-        <w:docPartGallery w:val="Page Numbers (Bottom of Page)"/>
-        <w:docPartUnique/>
-      </w:docPartObj>
-    </w:sdtPr>
-    <w:sdtEndPr>
-      <w:rPr>
-        <w:noProof/>
-      </w:rPr>
-    </w:sdtEndPr>
-    <w:sdtContent>
-      <w:p>
-        <w:pPr>
-          <w:pStyle w:val="Footer"/>
-          <w:jc w:val="center"/>
-        </w:pPr>
-        <w:r>
-          <w:fldChar w:fldCharType="begin"/>
-        </w:r>
-        <w:r>
-          <w:instrText xml:space="preserve"> PAGE   \* MERGEFORMAT </w:instrText>
-        </w:r>
-        <w:r>
-          <w:fldChar w:fldCharType="separate"/>
-        </w:r>
-        <w:r>
-          <w:rPr>
-            <w:noProof/>
-          </w:rPr>
-          <w:t>2</w:t>
-        </w:r>
-        <w:r>
-          <w:rPr>
-            <w:noProof/>
-          </w:rPr>
-          <w:fldChar w:fldCharType="end"/>
-        </w:r>
-      </w:p>
-    </w:sdtContent>
-  </w:sdt>
-  <w:p>
-    <w:pPr>
-      <w:pStyle w:val="Footer"/>
-    </w:pPr>
-  </w:p>
-</w:ftr>
 </file>
 
 <file path=word/footnotes.xml><?xml version="1.0" encoding="utf-8"?>
@@ -8996,6 +8831,7 @@
   <w:style w:type="character" w:default="1" w:styleId="DefaultParagraphFont">
     <w:name w:val="Default Paragraph Font"/>
     <w:uiPriority w:val="1"/>
+    <w:semiHidden/>
     <w:unhideWhenUsed/>
   </w:style>
   <w:style w:type="table" w:default="1" w:styleId="TableNormal">
@@ -9565,7 +9401,7 @@
 </file>
 
 <file path=customXml/item1.xml><?xml version="1.0" encoding="utf-8"?>
-<b:Sources xmlns:b="http://schemas.openxmlformats.org/officeDocument/2006/bibliography" xmlns="http://schemas.openxmlformats.org/officeDocument/2006/bibliography" SelectedStyle="\APASixthEditionOfficeOnline.xsl" StyleName="APA" Version="6">
+<b:Sources xmlns:b="http://schemas.openxmlformats.org/officeDocument/2006/bibliography" xmlns="http://schemas.openxmlformats.org/officeDocument/2006/bibliography" SelectedStyle="\IEEE2006OfficeOnline.xsl" StyleName="IEEE" Version="2006">
   <b:Source>
     <b:Tag>Ria19</b:Tag>
     <b:SourceType>InternetSite</b:SourceType>
@@ -9640,7 +9476,7 @@
 </file>
 
 <file path=customXml/itemProps1.xml><?xml version="1.0" encoding="utf-8"?>
-<ds:datastoreItem xmlns:ds="http://schemas.openxmlformats.org/officeDocument/2006/customXml" ds:itemID="{9F047A1F-5A81-4B8E-819C-A09749FB14F5}">
+<ds:datastoreItem xmlns:ds="http://schemas.openxmlformats.org/officeDocument/2006/customXml" ds:itemID="{56381902-ED29-4F1B-8F2E-E7F005D3297C}">
   <ds:schemaRefs>
     <ds:schemaRef ds:uri="http://schemas.openxmlformats.org/officeDocument/2006/bibliography"/>
   </ds:schemaRefs>

</xml_diff>

<commit_message>
Update Perancangan Struktur Menu
</commit_message>
<xml_diff>
--- a/Laporan IMK.docx
+++ b/Laporan IMK.docx
@@ -4164,15 +4164,13 @@
         </w:rPr>
         <w:t>.</w:t>
       </w:r>
-      <w:bookmarkStart w:id="14" w:name="_GoBack"/>
-      <w:bookmarkEnd w:id="14"/>
     </w:p>
     <w:p/>
     <w:p>
       <w:pPr>
         <w:pStyle w:val="Heading2"/>
       </w:pPr>
-      <w:bookmarkStart w:id="15" w:name="_Toc534373380"/>
+      <w:bookmarkStart w:id="14" w:name="_Toc534373380"/>
       <w:r>
         <w:lastRenderedPageBreak/>
         <w:t xml:space="preserve">2.4 </w:t>
@@ -4180,7 +4178,7 @@
       <w:r>
         <w:t>Perancangan Struktur Menu</w:t>
       </w:r>
-      <w:bookmarkEnd w:id="15"/>
+      <w:bookmarkEnd w:id="14"/>
     </w:p>
     <w:p>
       <w:pPr>
@@ -4214,7 +4212,23 @@
           <w:sz w:val="24"/>
           <w:szCs w:val="24"/>
         </w:rPr>
-        <w:t xml:space="preserve"> Penghuni kosan dapat dilihat dari gamb</w:t>
+        <w:t xml:space="preserve"> Peng</w:t>
+      </w:r>
+      <w:r>
+        <w:rPr>
+          <w:rFonts w:ascii="Times New Roman" w:hAnsi="Times New Roman" w:cs="Times New Roman"/>
+          <w:sz w:val="24"/>
+          <w:szCs w:val="24"/>
+        </w:rPr>
+        <w:t>unjung</w:t>
+      </w:r>
+      <w:r>
+        <w:rPr>
+          <w:rFonts w:ascii="Times New Roman" w:hAnsi="Times New Roman" w:cs="Times New Roman"/>
+          <w:sz w:val="24"/>
+          <w:szCs w:val="24"/>
+        </w:rPr>
+        <w:t xml:space="preserve"> dapat dilihat dari gamb</w:t>
       </w:r>
       <w:r>
         <w:rPr>
@@ -4246,10 +4260,10 @@
           <w:noProof/>
         </w:rPr>
         <w:drawing>
-          <wp:inline distT="0" distB="0" distL="0" distR="0" wp14:anchorId="5E6B3C76" wp14:editId="2B53091E">
-            <wp:extent cx="5038725" cy="2209800"/>
-            <wp:effectExtent l="0" t="0" r="9525" b="0"/>
-            <wp:docPr id="3" name="Picture 3"/>
+          <wp:inline distT="0" distB="0" distL="0" distR="0" wp14:anchorId="69EDF8FB" wp14:editId="07D153D6">
+            <wp:extent cx="5038725" cy="2066925"/>
+            <wp:effectExtent l="0" t="0" r="9525" b="9525"/>
+            <wp:docPr id="6" name="Picture 6"/>
             <wp:cNvGraphicFramePr>
               <a:graphicFrameLocks xmlns:a="http://schemas.openxmlformats.org/drawingml/2006/main" noChangeAspect="1"/>
             </wp:cNvGraphicFramePr>
@@ -4257,13 +4271,13 @@
               <a:graphicData uri="http://schemas.openxmlformats.org/drawingml/2006/picture">
                 <pic:pic xmlns:pic="http://schemas.openxmlformats.org/drawingml/2006/picture">
                   <pic:nvPicPr>
-                    <pic:cNvPr id="0" name="Picture 2"/>
+                    <pic:cNvPr id="0" name="Picture 3"/>
                     <pic:cNvPicPr>
                       <a:picLocks noChangeAspect="1" noChangeArrowheads="1"/>
                     </pic:cNvPicPr>
                   </pic:nvPicPr>
                   <pic:blipFill>
-                    <a:blip r:embed="rId10" cstate="print">
+                    <a:blip r:embed="rId10">
                       <a:extLst>
                         <a:ext uri="{28A0092B-C50C-407E-A947-70E740481C1C}">
                           <a14:useLocalDpi xmlns:a14="http://schemas.microsoft.com/office/drawing/2010/main" val="0"/>
@@ -4278,7 +4292,7 @@
                   <pic:spPr bwMode="auto">
                     <a:xfrm>
                       <a:off x="0" y="0"/>
-                      <a:ext cx="5038725" cy="2209800"/>
+                      <a:ext cx="5038725" cy="2066925"/>
                     </a:xfrm>
                     <a:prstGeom prst="rect">
                       <a:avLst/>
@@ -4340,21 +4354,10 @@
         <w:rPr>
           <w:lang w:val="en-US"/>
         </w:rPr>
-        <w:t xml:space="preserve"> Menu </w:t>
-      </w:r>
-      <w:proofErr w:type="spellStart"/>
-      <w:r>
-        <w:rPr>
-          <w:lang w:val="en-US"/>
-        </w:rPr>
-        <w:t>Penghuni</w:t>
-      </w:r>
-      <w:proofErr w:type="spellEnd"/>
-      <w:r>
-        <w:rPr>
-          <w:lang w:val="en-US"/>
-        </w:rPr>
-        <w:t xml:space="preserve"> Kosan</w:t>
+        <w:t xml:space="preserve"> Menu Peng</w:t>
+      </w:r>
+      <w:r>
+        <w:t>unjung website</w:t>
       </w:r>
     </w:p>
     <w:p>
@@ -4392,7 +4395,15 @@
           <w:sz w:val="24"/>
           <w:szCs w:val="24"/>
         </w:rPr>
-        <w:t>ngun</w:t>
+        <w:t>ng</w:t>
+      </w:r>
+      <w:r>
+        <w:rPr>
+          <w:rFonts w:ascii="Times New Roman" w:hAnsi="Times New Roman" w:cs="Times New Roman"/>
+          <w:sz w:val="24"/>
+          <w:szCs w:val="24"/>
+        </w:rPr>
+        <w:t>huni kosan</w:t>
       </w:r>
       <w:r>
         <w:rPr>
@@ -4417,10 +4428,10 @@
           <w:szCs w:val="24"/>
         </w:rPr>
         <w:drawing>
-          <wp:inline distT="0" distB="0" distL="0" distR="0" wp14:anchorId="341004B9" wp14:editId="45BFD717">
-            <wp:extent cx="5038725" cy="2266950"/>
-            <wp:effectExtent l="0" t="0" r="9525" b="0"/>
-            <wp:docPr id="5" name="Picture 5"/>
+          <wp:inline distT="0" distB="0" distL="0" distR="0" wp14:anchorId="0D6F5EAF" wp14:editId="75FEB89E">
+            <wp:extent cx="5029200" cy="2657475"/>
+            <wp:effectExtent l="0" t="0" r="0" b="9525"/>
+            <wp:docPr id="8" name="Picture 8"/>
             <wp:cNvGraphicFramePr>
               <a:graphicFrameLocks xmlns:a="http://schemas.openxmlformats.org/drawingml/2006/main" noChangeAspect="1"/>
             </wp:cNvGraphicFramePr>
@@ -4449,7 +4460,7 @@
                   <pic:spPr bwMode="auto">
                     <a:xfrm>
                       <a:off x="0" y="0"/>
-                      <a:ext cx="5038725" cy="2266950"/>
+                      <a:ext cx="5029200" cy="2657475"/>
                     </a:xfrm>
                     <a:prstGeom prst="rect">
                       <a:avLst/>
@@ -4508,16 +4519,11 @@
         <w:rPr>
           <w:lang w:val="en-US"/>
         </w:rPr>
-        <w:t xml:space="preserve"> Menu </w:t>
-      </w:r>
-      <w:proofErr w:type="spellStart"/>
-      <w:r>
-        <w:rPr>
-          <w:lang w:val="en-US"/>
-        </w:rPr>
-        <w:t>Pengunjung</w:t>
-      </w:r>
-      <w:proofErr w:type="spellEnd"/>
+        <w:t xml:space="preserve"> Menu Peng</w:t>
+      </w:r>
+      <w:r>
+        <w:t>huni Kosan</w:t>
+      </w:r>
     </w:p>
     <w:p>
       <w:pPr>
@@ -4689,10 +4695,10 @@
           <w:szCs w:val="24"/>
         </w:rPr>
         <w:drawing>
-          <wp:inline distT="0" distB="0" distL="0" distR="0" wp14:anchorId="4CFB955F" wp14:editId="3227349E">
-            <wp:extent cx="5038090" cy="2579370"/>
-            <wp:effectExtent l="0" t="0" r="0" b="0"/>
-            <wp:docPr id="7" name="Picture 7"/>
+          <wp:inline distT="0" distB="0" distL="0" distR="0" wp14:anchorId="560AD43F" wp14:editId="438C63AE">
+            <wp:extent cx="5038725" cy="4914900"/>
+            <wp:effectExtent l="0" t="0" r="9525" b="0"/>
+            <wp:docPr id="9" name="Picture 9"/>
             <wp:cNvGraphicFramePr>
               <a:graphicFrameLocks xmlns:a="http://schemas.openxmlformats.org/drawingml/2006/main" noChangeAspect="1"/>
             </wp:cNvGraphicFramePr>
@@ -4700,7 +4706,7 @@
               <a:graphicData uri="http://schemas.openxmlformats.org/drawingml/2006/picture">
                 <pic:pic xmlns:pic="http://schemas.openxmlformats.org/drawingml/2006/picture">
                   <pic:nvPicPr>
-                    <pic:cNvPr id="0" name="Picture 6"/>
+                    <pic:cNvPr id="0" name="Picture 5"/>
                     <pic:cNvPicPr>
                       <a:picLocks noChangeAspect="1" noChangeArrowheads="1"/>
                     </pic:cNvPicPr>
@@ -4721,7 +4727,7 @@
                   <pic:spPr bwMode="auto">
                     <a:xfrm>
                       <a:off x="0" y="0"/>
-                      <a:ext cx="5038090" cy="2579370"/>
+                      <a:ext cx="5038725" cy="4914900"/>
                     </a:xfrm>
                     <a:prstGeom prst="rect">
                       <a:avLst/>
@@ -4737,6 +4743,8 @@
           </wp:inline>
         </w:drawing>
       </w:r>
+      <w:bookmarkStart w:id="15" w:name="_GoBack"/>
+      <w:bookmarkEnd w:id="15"/>
     </w:p>
     <w:p>
       <w:pPr>
@@ -4836,6 +4844,7 @@
       </w:pPr>
       <w:bookmarkStart w:id="18" w:name="_Toc534373383"/>
       <w:r>
+        <w:lastRenderedPageBreak/>
         <w:t>2.7 Jaringan Semantik</w:t>
       </w:r>
       <w:bookmarkEnd w:id="18"/>
@@ -9620,7 +9629,7 @@
 </file>
 
 <file path=customXml/itemProps1.xml><?xml version="1.0" encoding="utf-8"?>
-<ds:datastoreItem xmlns:ds="http://schemas.openxmlformats.org/officeDocument/2006/customXml" ds:itemID="{2C5511C7-56AC-43BB-80B1-E1DE6619269F}">
+<ds:datastoreItem xmlns:ds="http://schemas.openxmlformats.org/officeDocument/2006/customXml" ds:itemID="{D399464B-545F-400F-BA89-FF2DFE0C5CCD}">
   <ds:schemaRefs>
     <ds:schemaRef ds:uri="http://schemas.openxmlformats.org/officeDocument/2006/bibliography"/>
   </ds:schemaRefs>

</xml_diff>